<commit_message>
12/05 doing the technic doc part and improve the use of parameters in the application
</commit_message>
<xml_diff>
--- a/Rapport de stage/comparaison techno webservice.docx
+++ b/Rapport de stage/comparaison techno webservice.docx
@@ -92,6 +92,7 @@
                 <w:bCs/>
               </w:rPr>
             </w:pPr>
+            <w:bookmarkStart w:id="0" w:name="_GoBack"/>
             <w:r>
               <w:rPr>
                 <w:b/>
@@ -116,6 +117,7 @@
               <w:t xml:space="preserve"> Http Client</w:t>
             </w:r>
           </w:p>
+          <w:bookmarkEnd w:id="0"/>
           <w:p>
             <w:pPr>
               <w:rPr>
@@ -155,14 +157,80 @@
           </w:tcPr>
           <w:p>
             <w:r>
+              <w:t xml:space="preserve">-Lot of API and </w:t>
+            </w:r>
+            <w:proofErr w:type="spellStart"/>
+            <w:r>
+              <w:t>device</w:t>
+            </w:r>
+            <w:proofErr w:type="spellEnd"/>
+            <w:r>
+              <w:t xml:space="preserve"> </w:t>
+            </w:r>
+            <w:proofErr w:type="spellStart"/>
+            <w:r>
+              <w:t>supported</w:t>
+            </w:r>
+            <w:proofErr w:type="spellEnd"/>
+            <w:r>
+              <w:t>.</w:t>
+            </w:r>
+          </w:p>
+          <w:p/>
+          <w:p>
+            <w:r>
               <w:t>-</w:t>
             </w:r>
-            <w:r>
-              <w:t xml:space="preserve">Lot of API and </w:t>
-            </w:r>
-            <w:proofErr w:type="spellStart"/>
-            <w:r>
-              <w:t>device</w:t>
+            <w:proofErr w:type="spellStart"/>
+            <w:r>
+              <w:t>include</w:t>
+            </w:r>
+            <w:proofErr w:type="spellEnd"/>
+            <w:r>
+              <w:t xml:space="preserve"> a cookie handling</w:t>
+            </w:r>
+          </w:p>
+          <w:p/>
+          <w:p>
+            <w:r>
+              <w:t>-</w:t>
+            </w:r>
+            <w:proofErr w:type="spellStart"/>
+            <w:r>
+              <w:t>include</w:t>
+            </w:r>
+            <w:proofErr w:type="spellEnd"/>
+            <w:r>
+              <w:t xml:space="preserve"> a </w:t>
+            </w:r>
+            <w:proofErr w:type="spellStart"/>
+            <w:r>
+              <w:t>connection</w:t>
+            </w:r>
+            <w:proofErr w:type="spellEnd"/>
+            <w:r>
+              <w:t xml:space="preserve"> management</w:t>
+            </w:r>
+          </w:p>
+          <w:p/>
+        </w:tc>
+        <w:tc>
+          <w:tcPr>
+            <w:tcW w:w="1502" w:type="dxa"/>
+          </w:tcPr>
+          <w:p>
+            <w:r>
+              <w:t>-Network usage</w:t>
+            </w:r>
+          </w:p>
+          <w:p/>
+          <w:p>
+            <w:r>
+              <w:t>-</w:t>
+            </w:r>
+            <w:proofErr w:type="spellStart"/>
+            <w:r>
+              <w:t>battery</w:t>
             </w:r>
             <w:proofErr w:type="spellEnd"/>
             <w:r>
@@ -170,12 +238,9 @@
             </w:r>
             <w:proofErr w:type="spellStart"/>
             <w:r>
-              <w:t>supported</w:t>
-            </w:r>
-            <w:proofErr w:type="spellEnd"/>
-            <w:r>
-              <w:t>.</w:t>
-            </w:r>
+              <w:t>consumption</w:t>
+            </w:r>
+            <w:proofErr w:type="spellEnd"/>
           </w:p>
           <w:p/>
           <w:p>
@@ -184,54 +249,7 @@
             </w:r>
             <w:proofErr w:type="spellStart"/>
             <w:r>
-              <w:t>include</w:t>
-            </w:r>
-            <w:proofErr w:type="spellEnd"/>
-            <w:r>
-              <w:t xml:space="preserve"> a cookie handling</w:t>
-            </w:r>
-          </w:p>
-          <w:p/>
-          <w:p>
-            <w:r>
-              <w:t>-</w:t>
-            </w:r>
-            <w:proofErr w:type="spellStart"/>
-            <w:r>
-              <w:t>include</w:t>
-            </w:r>
-            <w:proofErr w:type="spellEnd"/>
-            <w:r>
-              <w:t xml:space="preserve"> a </w:t>
-            </w:r>
-            <w:proofErr w:type="spellStart"/>
-            <w:r>
-              <w:t>connection</w:t>
-            </w:r>
-            <w:proofErr w:type="spellEnd"/>
-            <w:r>
-              <w:t xml:space="preserve"> management</w:t>
-            </w:r>
-          </w:p>
-          <w:p/>
-        </w:tc>
-        <w:tc>
-          <w:tcPr>
-            <w:tcW w:w="1502" w:type="dxa"/>
-          </w:tcPr>
-          <w:p>
-            <w:r>
-              <w:t>-Network usage</w:t>
-            </w:r>
-          </w:p>
-          <w:p/>
-          <w:p>
-            <w:r>
-              <w:t>-</w:t>
-            </w:r>
-            <w:proofErr w:type="spellStart"/>
-            <w:r>
-              <w:t>battery</w:t>
+              <w:t>Big</w:t>
             </w:r>
             <w:proofErr w:type="spellEnd"/>
             <w:r>
@@ -239,25 +257,6 @@
             </w:r>
             <w:proofErr w:type="spellStart"/>
             <w:r>
-              <w:t>consumption</w:t>
-            </w:r>
-            <w:proofErr w:type="spellEnd"/>
-          </w:p>
-          <w:p/>
-          <w:p>
-            <w:r>
-              <w:t>-</w:t>
-            </w:r>
-            <w:proofErr w:type="spellStart"/>
-            <w:r>
-              <w:t>Big</w:t>
-            </w:r>
-            <w:proofErr w:type="spellEnd"/>
-            <w:r>
-              <w:t xml:space="preserve"> </w:t>
-            </w:r>
-            <w:proofErr w:type="spellStart"/>
-            <w:r>
               <w:t>weight</w:t>
             </w:r>
             <w:proofErr w:type="spellEnd"/>
@@ -277,10 +276,7 @@
             </w:r>
             <w:proofErr w:type="spellEnd"/>
             <w:r>
-              <w:t>.</w:t>
-            </w:r>
-            <w:r>
-              <w:t xml:space="preserve"> (2.0 and 2.2)</w:t>
+              <w:t>. (2.0 and 2.2)</w:t>
             </w:r>
           </w:p>
         </w:tc>
@@ -480,14 +476,7 @@
                   <w:rStyle w:val="Lienhypertexte"/>
                   <w:sz w:val="16"/>
                 </w:rPr>
-                <w:t>https://developer.android.com/</w:t>
-              </w:r>
-              <w:r>
-                <w:rPr>
-                  <w:rStyle w:val="Lienhypertexte"/>
-                  <w:sz w:val="16"/>
-                </w:rPr>
-                <w:t>reference</w:t>
+                <w:t>https://developer.android.com/reference</w:t>
               </w:r>
             </w:hyperlink>
             <w:r>
@@ -501,13 +490,6 @@
       </w:tr>
     </w:tbl>
     <w:p/>
-    <w:p>
-      <w:r>
-        <w:t>http://beginners-java.blogspot.fr/2015/10/http-client-vs-httpurlconnection.html</w:t>
-      </w:r>
-      <w:bookmarkStart w:id="0" w:name="_GoBack"/>
-      <w:bookmarkEnd w:id="0"/>
-    </w:p>
     <w:sectPr>
       <w:pgSz w:w="11906" w:h="16838"/>
       <w:pgMar w:top="1417" w:right="1417" w:bottom="1417" w:left="1417" w:header="708" w:footer="708" w:gutter="0"/>
@@ -915,6 +897,7 @@
   <w:style w:type="character" w:default="1" w:styleId="Policepardfaut">
     <w:name w:val="Default Paragraph Font"/>
     <w:uiPriority w:val="1"/>
+    <w:semiHidden/>
     <w:unhideWhenUsed/>
   </w:style>
   <w:style w:type="table" w:default="1" w:styleId="TableauNormal">

</xml_diff>